<commit_message>
Se definen los requerimientos y objetivos del proyecto
</commit_message>
<xml_diff>
--- a/Documentacion/Documentación-DW.docx
+++ b/Documentacion/Documentación-DW.docx
@@ -684,12 +684,28 @@
         <w:rPr>
           <w:rFonts w:ascii="Arial" w:hAnsi="Arial" w:cs="Arial"/>
         </w:rPr>
-        <w:t>Ciudad Universitaria febrero de 2018.</w:t>
+        <w:t xml:space="preserve">Ciudad Universitaria </w:t>
+      </w:r>
+      <w:r>
+        <w:rPr>
+          <w:rFonts w:ascii="Arial" w:hAnsi="Arial" w:cs="Arial"/>
+        </w:rPr>
+        <w:t xml:space="preserve">19 de </w:t>
+      </w:r>
+      <w:r>
+        <w:rPr>
+          <w:rFonts w:ascii="Arial" w:hAnsi="Arial" w:cs="Arial"/>
+        </w:rPr>
+        <w:t>febrero de 2018.</w:t>
       </w:r>
     </w:p>
     <w:sdt>
       <w:sdtPr>
         <w:rPr>
+          <w:rFonts w:ascii="Calibri" w:eastAsia="Calibri" w:hAnsi="Calibri" w:cs="Calibri"/>
+          <w:color w:val="000000"/>
+          <w:sz w:val="22"/>
+          <w:szCs w:val="22"/>
           <w:lang w:val="es-ES"/>
         </w:rPr>
         <w:id w:val="1172531544"/>
@@ -700,12 +716,8 @@
       </w:sdtPr>
       <w:sdtEndPr>
         <w:rPr>
-          <w:rFonts w:ascii="Calibri" w:eastAsia="Calibri" w:hAnsi="Calibri" w:cs="Calibri"/>
           <w:b/>
           <w:bCs/>
-          <w:color w:val="000000"/>
-          <w:sz w:val="22"/>
-          <w:szCs w:val="22"/>
         </w:rPr>
       </w:sdtEndPr>
       <w:sdtContent>
@@ -898,7 +910,7 @@
                 <w:noProof/>
                 <w:webHidden/>
               </w:rPr>
-              <w:t>3</w:t>
+              <w:t>4</w:t>
             </w:r>
             <w:r>
               <w:rPr>
@@ -977,7 +989,7 @@
                 <w:noProof/>
                 <w:webHidden/>
               </w:rPr>
-              <w:t>4</w:t>
+              <w:t>5</w:t>
             </w:r>
             <w:r>
               <w:rPr>
@@ -1055,7 +1067,7 @@
                 <w:noProof/>
                 <w:webHidden/>
               </w:rPr>
-              <w:t>5</w:t>
+              <w:t>6</w:t>
             </w:r>
             <w:r>
               <w:rPr>
@@ -1133,7 +1145,7 @@
                 <w:noProof/>
                 <w:webHidden/>
               </w:rPr>
-              <w:t>6</w:t>
+              <w:t>7</w:t>
             </w:r>
             <w:r>
               <w:rPr>
@@ -1211,7 +1223,7 @@
                 <w:noProof/>
                 <w:webHidden/>
               </w:rPr>
-              <w:t>7</w:t>
+              <w:t>8</w:t>
             </w:r>
             <w:r>
               <w:rPr>
@@ -1419,24 +1431,6 @@
     </w:p>
     <w:p>
       <w:pPr>
-        <w:spacing w:line="276" w:lineRule="auto"/>
-        <w:rPr>
-          <w:rFonts w:ascii="Arial" w:hAnsi="Arial" w:cs="Arial"/>
-          <w:b/>
-        </w:rPr>
-      </w:pPr>
-    </w:p>
-    <w:p>
-      <w:pPr>
-        <w:spacing w:line="276" w:lineRule="auto"/>
-        <w:rPr>
-          <w:rFonts w:ascii="Arial" w:hAnsi="Arial" w:cs="Arial"/>
-          <w:b/>
-        </w:rPr>
-      </w:pPr>
-    </w:p>
-    <w:p>
-      <w:pPr>
         <w:pStyle w:val="Ttulo1"/>
         <w:rPr>
           <w:rFonts w:ascii="Arial" w:hAnsi="Arial" w:cs="Arial"/>
@@ -1451,6 +1445,7 @@
           <w:b/>
           <w:color w:val="auto"/>
         </w:rPr>
+        <w:lastRenderedPageBreak/>
         <w:t>Introducción</w:t>
       </w:r>
       <w:bookmarkEnd w:id="1"/>
@@ -1460,6 +1455,16 @@
         <w:jc w:val="both"/>
         <w:rPr>
           <w:rFonts w:ascii="Arial" w:hAnsi="Arial" w:cs="Arial"/>
+          <w:b/>
+        </w:rPr>
+      </w:pPr>
+    </w:p>
+    <w:p>
+      <w:pPr>
+        <w:spacing w:line="276" w:lineRule="auto"/>
+        <w:jc w:val="both"/>
+        <w:rPr>
+          <w:rFonts w:ascii="Arial" w:hAnsi="Arial" w:cs="Arial"/>
         </w:rPr>
       </w:pPr>
       <w:r>
@@ -1490,6 +1495,7 @@
     </w:p>
     <w:p>
       <w:pPr>
+        <w:spacing w:line="276" w:lineRule="auto"/>
         <w:jc w:val="both"/>
         <w:rPr>
           <w:rFonts w:ascii="Arial" w:hAnsi="Arial" w:cs="Arial"/>
@@ -1536,7 +1542,218 @@
     </w:p>
     <w:p>
       <w:pPr>
+        <w:spacing w:line="276" w:lineRule="auto"/>
+        <w:rPr>
+          <w:rFonts w:ascii="Arial" w:hAnsi="Arial" w:cs="Arial"/>
+          <w:b/>
+        </w:rPr>
+      </w:pPr>
+      <w:r>
+        <w:rPr>
+          <w:rFonts w:ascii="Arial" w:hAnsi="Arial" w:cs="Arial"/>
+          <w:b/>
+        </w:rPr>
+        <w:t xml:space="preserve">Bootstrap </w:t>
+      </w:r>
+    </w:p>
+    <w:p>
+      <w:pPr>
+        <w:spacing w:line="276" w:lineRule="auto"/>
+        <w:jc w:val="both"/>
+        <w:rPr>
+          <w:rFonts w:ascii="Arial" w:hAnsi="Arial" w:cs="Arial"/>
+        </w:rPr>
+      </w:pPr>
+      <w:r>
+        <w:rPr>
+          <w:rFonts w:ascii="Arial" w:hAnsi="Arial" w:cs="Arial"/>
+        </w:rPr>
+        <w:t xml:space="preserve">Kit de </w:t>
+      </w:r>
+      <w:r>
+        <w:rPr>
+          <w:rFonts w:ascii="Arial" w:hAnsi="Arial" w:cs="Arial"/>
+        </w:rPr>
+        <w:t>herramientas para</w:t>
+      </w:r>
+      <w:r>
+        <w:rPr>
+          <w:rFonts w:ascii="Arial" w:hAnsi="Arial" w:cs="Arial"/>
+        </w:rPr>
+        <w:t xml:space="preserve"> desarrollar con HTML, CSS</w:t>
+      </w:r>
+      <w:r>
+        <w:rPr>
+          <w:rFonts w:ascii="Arial" w:hAnsi="Arial" w:cs="Arial"/>
+        </w:rPr>
+        <w:t xml:space="preserve"> </w:t>
+      </w:r>
+      <w:r>
+        <w:rPr>
+          <w:rFonts w:ascii="Arial" w:hAnsi="Arial" w:cs="Arial"/>
+        </w:rPr>
+        <w:t xml:space="preserve">Y JS. </w:t>
+      </w:r>
+    </w:p>
+    <w:p>
+      <w:pPr>
+        <w:spacing w:line="276" w:lineRule="auto"/>
+        <w:jc w:val="both"/>
+        <w:rPr>
+          <w:rFonts w:ascii="Arial" w:hAnsi="Arial" w:cs="Arial"/>
+        </w:rPr>
+      </w:pPr>
+      <w:r>
+        <w:rPr>
+          <w:rFonts w:ascii="Arial" w:hAnsi="Arial" w:cs="Arial"/>
+        </w:rPr>
+        <w:t xml:space="preserve">Es un framework web o conjunto de herramientas de código abierto para el diseño de sitios y aplicaciones web. Contienen plantillas de diseño con tipografía, formularios, botones, cuadros, menús de navegación y otros elementos de diseño. </w:t>
+      </w:r>
+    </w:p>
+    <w:p>
+      <w:pPr>
+        <w:spacing w:line="276" w:lineRule="auto"/>
+        <w:jc w:val="both"/>
+        <w:rPr>
+          <w:rFonts w:ascii="Arial" w:hAnsi="Arial" w:cs="Arial"/>
+          <w:b/>
+          <w:bCs/>
+          <w:color w:val="auto"/>
+          <w:shd w:val="clear" w:color="auto" w:fill="FFFFFF"/>
+        </w:rPr>
+      </w:pPr>
+      <w:r>
+        <w:rPr>
+          <w:rFonts w:ascii="Arial" w:hAnsi="Arial" w:cs="Arial"/>
+          <w:b/>
+          <w:bCs/>
+          <w:color w:val="auto"/>
+          <w:shd w:val="clear" w:color="auto" w:fill="FFFFFF"/>
+        </w:rPr>
+        <w:t>CSS</w:t>
+      </w:r>
+    </w:p>
+    <w:p>
+      <w:pPr>
+        <w:spacing w:line="276" w:lineRule="auto"/>
+        <w:jc w:val="both"/>
+        <w:rPr>
+          <w:rFonts w:ascii="Arial" w:hAnsi="Arial" w:cs="Arial"/>
+          <w:color w:val="auto"/>
+          <w:shd w:val="clear" w:color="auto" w:fill="FFFFFF"/>
+        </w:rPr>
+      </w:pPr>
+      <w:r>
+        <w:rPr>
+          <w:rFonts w:ascii="Arial" w:hAnsi="Arial" w:cs="Arial"/>
+          <w:bCs/>
+          <w:color w:val="auto"/>
+          <w:shd w:val="clear" w:color="auto" w:fill="FFFFFF"/>
+        </w:rPr>
+        <w:t>Hojas de estilo en cascada</w:t>
+      </w:r>
+      <w:r>
+        <w:rPr>
+          <w:rFonts w:ascii="Arial" w:hAnsi="Arial" w:cs="Arial"/>
+          <w:color w:val="auto"/>
+          <w:shd w:val="clear" w:color="auto" w:fill="FFFFFF"/>
+        </w:rPr>
+        <w:t> (o CSS, siglas en inglés de </w:t>
+      </w:r>
+      <w:r>
+        <w:rPr>
+          <w:rFonts w:ascii="Arial" w:hAnsi="Arial" w:cs="Arial"/>
+          <w:iCs/>
+          <w:color w:val="auto"/>
+          <w:shd w:val="clear" w:color="auto" w:fill="FFFFFF"/>
+        </w:rPr>
+        <w:t>Cascading Stylesheets</w:t>
+      </w:r>
+      <w:r>
+        <w:rPr>
+          <w:rFonts w:ascii="Arial" w:hAnsi="Arial" w:cs="Arial"/>
+          <w:color w:val="auto"/>
+          <w:shd w:val="clear" w:color="auto" w:fill="FFFFFF"/>
+        </w:rPr>
+        <w:t>) es un lenguaje de </w:t>
+      </w:r>
+      <w:hyperlink r:id="rId11" w:tooltip="Diseño gráfico" w:history="1">
+        <w:r>
+          <w:rPr>
+            <w:rStyle w:val="Hipervnculo"/>
+            <w:rFonts w:ascii="Arial" w:hAnsi="Arial" w:cs="Arial"/>
+            <w:color w:val="auto"/>
+            <w:u w:val="none"/>
+            <w:shd w:val="clear" w:color="auto" w:fill="FFFFFF"/>
+          </w:rPr>
+          <w:t>diseño gráfico</w:t>
+        </w:r>
+      </w:hyperlink>
+      <w:r>
+        <w:rPr>
+          <w:rFonts w:ascii="Arial" w:hAnsi="Arial" w:cs="Arial"/>
+          <w:color w:val="auto"/>
+          <w:shd w:val="clear" w:color="auto" w:fill="FFFFFF"/>
+        </w:rPr>
+        <w:t> para definir y crear la presentación de un documento estructurado escrito en un </w:t>
+      </w:r>
+      <w:hyperlink r:id="rId12" w:tooltip="Lenguaje de marcado" w:history="1">
+        <w:r>
+          <w:rPr>
+            <w:rStyle w:val="Hipervnculo"/>
+            <w:rFonts w:ascii="Arial" w:hAnsi="Arial" w:cs="Arial"/>
+            <w:color w:val="auto"/>
+            <w:u w:val="none"/>
+            <w:shd w:val="clear" w:color="auto" w:fill="FFFFFF"/>
+          </w:rPr>
+          <w:t>lenguaje de marcado</w:t>
+        </w:r>
+      </w:hyperlink>
+      <w:r>
+        <w:rPr>
+          <w:rFonts w:ascii="Arial" w:hAnsi="Arial" w:cs="Arial"/>
+          <w:color w:val="auto"/>
+          <w:shd w:val="clear" w:color="auto" w:fill="FFFFFF"/>
+        </w:rPr>
+        <w:t>. Es muy usado para establecer el diseño visual de los documentos web, e interfaces de usuario escritas en HTML o XHTM</w:t>
+      </w:r>
+      <w:r>
+        <w:rPr>
+          <w:rFonts w:ascii="Arial" w:hAnsi="Arial" w:cs="Arial"/>
+          <w:color w:val="auto"/>
+          <w:shd w:val="clear" w:color="auto" w:fill="FFFFFF"/>
+        </w:rPr>
+        <w:t>L</w:t>
+      </w:r>
+    </w:p>
+    <w:p>
+      <w:pPr>
+        <w:spacing w:line="276" w:lineRule="auto"/>
+        <w:jc w:val="both"/>
+        <w:rPr>
+          <w:rFonts w:ascii="Arial" w:hAnsi="Arial" w:cs="Arial"/>
+          <w:color w:val="auto"/>
+        </w:rPr>
+      </w:pPr>
+      <w:r>
+        <w:rPr>
+          <w:rFonts w:ascii="Arial" w:hAnsi="Arial" w:cs="Arial"/>
+          <w:shd w:val="clear" w:color="auto" w:fill="FFFFFF"/>
+        </w:rPr>
+        <w:t>Para aprender HTML no hay fórmulas milagrosas ni atajos. No aprenderás en una semana ni en un mes; solo mediante una dedicación sostenida en el tiempo</w:t>
+      </w:r>
+      <w:r>
+        <w:rPr>
+          <w:rFonts w:ascii="Arial" w:hAnsi="Arial" w:cs="Arial"/>
+          <w:shd w:val="clear" w:color="auto" w:fill="FFFFFF"/>
+        </w:rPr>
+        <w:t>.</w:t>
+      </w:r>
+    </w:p>
+    <w:p>
+      <w:pPr>
         <w:pStyle w:val="Ttulo1"/>
+        <w:spacing w:line="276" w:lineRule="auto"/>
         <w:rPr>
           <w:rFonts w:ascii="Arial" w:hAnsi="Arial" w:cs="Arial"/>
           <w:b/>
@@ -1544,46 +1761,49 @@
         </w:rPr>
       </w:pPr>
     </w:p>
+    <w:p/>
+    <w:p/>
+    <w:p/>
+    <w:p/>
+    <w:p/>
+    <w:p/>
+    <w:p/>
+    <w:p/>
+    <w:p/>
+    <w:p/>
     <w:p>
       <w:pPr>
         <w:pStyle w:val="Ttulo1"/>
+        <w:spacing w:line="276" w:lineRule="auto"/>
         <w:rPr>
           <w:rFonts w:ascii="Arial" w:hAnsi="Arial" w:cs="Arial"/>
           <w:b/>
           <w:color w:val="auto"/>
         </w:rPr>
       </w:pPr>
-    </w:p>
-    <w:p>
-      <w:pPr>
-        <w:pStyle w:val="Ttulo1"/>
+      <w:bookmarkStart w:id="2" w:name="_Toc506372860"/>
+      <w:r>
         <w:rPr>
           <w:rFonts w:ascii="Arial" w:hAnsi="Arial" w:cs="Arial"/>
           <w:b/>
           <w:color w:val="auto"/>
         </w:rPr>
-      </w:pPr>
-      <w:bookmarkStart w:id="2" w:name="_Toc506372860"/>
+        <w:lastRenderedPageBreak/>
+        <w:t>Objetivo</w:t>
+      </w:r>
       <w:r>
         <w:rPr>
           <w:rFonts w:ascii="Arial" w:hAnsi="Arial" w:cs="Arial"/>
           <w:b/>
           <w:color w:val="auto"/>
         </w:rPr>
-        <w:t>Objetivo</w:t>
-      </w:r>
-      <w:r>
-        <w:rPr>
-          <w:rFonts w:ascii="Arial" w:hAnsi="Arial" w:cs="Arial"/>
-          <w:b/>
-          <w:color w:val="auto"/>
-        </w:rPr>
         <w:t>s</w:t>
       </w:r>
       <w:bookmarkEnd w:id="2"/>
     </w:p>
     <w:p>
       <w:pPr>
+        <w:spacing w:line="276" w:lineRule="auto"/>
         <w:rPr>
           <w:rFonts w:ascii="Arial" w:hAnsi="Arial" w:cs="Arial"/>
         </w:rPr>
@@ -1602,6 +1822,7 @@
           <w:ilvl w:val="0"/>
           <w:numId w:val="1"/>
         </w:numPr>
+        <w:spacing w:line="276" w:lineRule="auto"/>
         <w:rPr>
           <w:rFonts w:ascii="Arial" w:hAnsi="Arial" w:cs="Arial"/>
         </w:rPr>
@@ -1620,6 +1841,7 @@
           <w:ilvl w:val="0"/>
           <w:numId w:val="1"/>
         </w:numPr>
+        <w:spacing w:line="276" w:lineRule="auto"/>
         <w:rPr>
           <w:rFonts w:ascii="Arial" w:hAnsi="Arial" w:cs="Arial"/>
         </w:rPr>
@@ -1638,6 +1860,7 @@
           <w:ilvl w:val="0"/>
           <w:numId w:val="1"/>
         </w:numPr>
+        <w:spacing w:line="276" w:lineRule="auto"/>
         <w:rPr>
           <w:rFonts w:ascii="Arial" w:hAnsi="Arial" w:cs="Arial"/>
         </w:rPr>
@@ -1656,6 +1879,7 @@
           <w:ilvl w:val="0"/>
           <w:numId w:val="1"/>
         </w:numPr>
+        <w:spacing w:line="276" w:lineRule="auto"/>
         <w:rPr>
           <w:rFonts w:ascii="Arial" w:hAnsi="Arial" w:cs="Arial"/>
         </w:rPr>
@@ -1669,127 +1893,144 @@
     </w:p>
     <w:p>
       <w:pPr>
-        <w:rPr>
-          <w:rFonts w:ascii="Arial" w:hAnsi="Arial" w:cs="Arial"/>
-        </w:rPr>
-      </w:pPr>
-    </w:p>
-    <w:p>
-      <w:pPr>
-        <w:rPr>
-          <w:rFonts w:ascii="Arial" w:hAnsi="Arial" w:cs="Arial"/>
-        </w:rPr>
-      </w:pPr>
-    </w:p>
-    <w:p>
-      <w:pPr>
-        <w:rPr>
-          <w:rFonts w:ascii="Arial" w:hAnsi="Arial" w:cs="Arial"/>
-        </w:rPr>
-      </w:pPr>
-    </w:p>
-    <w:p>
-      <w:pPr>
-        <w:rPr>
-          <w:rFonts w:ascii="Arial" w:hAnsi="Arial" w:cs="Arial"/>
-        </w:rPr>
-      </w:pPr>
-    </w:p>
-    <w:p>
-      <w:pPr>
-        <w:rPr>
-          <w:rFonts w:ascii="Arial" w:hAnsi="Arial" w:cs="Arial"/>
-        </w:rPr>
-      </w:pPr>
-    </w:p>
-    <w:p>
-      <w:pPr>
-        <w:rPr>
-          <w:rFonts w:ascii="Arial" w:hAnsi="Arial" w:cs="Arial"/>
-        </w:rPr>
-      </w:pPr>
-    </w:p>
-    <w:p>
-      <w:pPr>
-        <w:rPr>
-          <w:rFonts w:ascii="Arial" w:hAnsi="Arial" w:cs="Arial"/>
-        </w:rPr>
-      </w:pPr>
-    </w:p>
-    <w:p>
-      <w:pPr>
-        <w:rPr>
-          <w:rFonts w:ascii="Arial" w:hAnsi="Arial" w:cs="Arial"/>
-          <w:b/>
-        </w:rPr>
-      </w:pPr>
-    </w:p>
-    <w:p>
-      <w:pPr>
-        <w:rPr>
-          <w:rFonts w:ascii="Arial" w:hAnsi="Arial" w:cs="Arial"/>
-          <w:b/>
-        </w:rPr>
-      </w:pPr>
-    </w:p>
-    <w:p>
-      <w:pPr>
-        <w:rPr>
-          <w:rFonts w:ascii="Arial" w:hAnsi="Arial" w:cs="Arial"/>
-          <w:b/>
-        </w:rPr>
-      </w:pPr>
-    </w:p>
-    <w:p>
-      <w:pPr>
-        <w:rPr>
-          <w:rFonts w:ascii="Arial" w:hAnsi="Arial" w:cs="Arial"/>
-          <w:b/>
-        </w:rPr>
-      </w:pPr>
-    </w:p>
-    <w:p>
-      <w:pPr>
-        <w:rPr>
-          <w:rFonts w:ascii="Arial" w:hAnsi="Arial" w:cs="Arial"/>
-          <w:b/>
-        </w:rPr>
-      </w:pPr>
-    </w:p>
-    <w:p>
-      <w:pPr>
-        <w:rPr>
-          <w:rFonts w:ascii="Arial" w:hAnsi="Arial" w:cs="Arial"/>
-          <w:b/>
-        </w:rPr>
-      </w:pPr>
-    </w:p>
-    <w:p>
-      <w:pPr>
-        <w:rPr>
-          <w:rFonts w:ascii="Arial" w:hAnsi="Arial" w:cs="Arial"/>
-          <w:b/>
-        </w:rPr>
-      </w:pPr>
-    </w:p>
-    <w:p>
-      <w:pPr>
-        <w:rPr>
-          <w:rFonts w:ascii="Arial" w:hAnsi="Arial" w:cs="Arial"/>
-          <w:b/>
-        </w:rPr>
-      </w:pPr>
-    </w:p>
-    <w:p>
-      <w:pPr>
-        <w:rPr>
-          <w:rFonts w:ascii="Arial" w:hAnsi="Arial" w:cs="Arial"/>
-          <w:b/>
-        </w:rPr>
-      </w:pPr>
-    </w:p>
-    <w:p>
-      <w:pPr>
+        <w:spacing w:line="276" w:lineRule="auto"/>
+        <w:rPr>
+          <w:rFonts w:ascii="Arial" w:hAnsi="Arial" w:cs="Arial"/>
+        </w:rPr>
+      </w:pPr>
+    </w:p>
+    <w:p>
+      <w:pPr>
+        <w:spacing w:line="276" w:lineRule="auto"/>
+        <w:rPr>
+          <w:rFonts w:ascii="Arial" w:hAnsi="Arial" w:cs="Arial"/>
+        </w:rPr>
+      </w:pPr>
+    </w:p>
+    <w:p>
+      <w:pPr>
+        <w:spacing w:line="276" w:lineRule="auto"/>
+        <w:rPr>
+          <w:rFonts w:ascii="Arial" w:hAnsi="Arial" w:cs="Arial"/>
+        </w:rPr>
+      </w:pPr>
+    </w:p>
+    <w:p>
+      <w:pPr>
+        <w:spacing w:line="276" w:lineRule="auto"/>
+        <w:rPr>
+          <w:rFonts w:ascii="Arial" w:hAnsi="Arial" w:cs="Arial"/>
+        </w:rPr>
+      </w:pPr>
+    </w:p>
+    <w:p>
+      <w:pPr>
+        <w:spacing w:line="276" w:lineRule="auto"/>
+        <w:rPr>
+          <w:rFonts w:ascii="Arial" w:hAnsi="Arial" w:cs="Arial"/>
+        </w:rPr>
+      </w:pPr>
+    </w:p>
+    <w:p>
+      <w:pPr>
+        <w:spacing w:line="276" w:lineRule="auto"/>
+        <w:rPr>
+          <w:rFonts w:ascii="Arial" w:hAnsi="Arial" w:cs="Arial"/>
+        </w:rPr>
+      </w:pPr>
+    </w:p>
+    <w:p>
+      <w:pPr>
+        <w:spacing w:line="276" w:lineRule="auto"/>
+        <w:rPr>
+          <w:rFonts w:ascii="Arial" w:hAnsi="Arial" w:cs="Arial"/>
+        </w:rPr>
+      </w:pPr>
+    </w:p>
+    <w:p>
+      <w:pPr>
+        <w:spacing w:line="276" w:lineRule="auto"/>
+        <w:rPr>
+          <w:rFonts w:ascii="Arial" w:hAnsi="Arial" w:cs="Arial"/>
+          <w:b/>
+        </w:rPr>
+      </w:pPr>
+    </w:p>
+    <w:p>
+      <w:pPr>
+        <w:spacing w:line="276" w:lineRule="auto"/>
+        <w:rPr>
+          <w:rFonts w:ascii="Arial" w:hAnsi="Arial" w:cs="Arial"/>
+          <w:b/>
+        </w:rPr>
+      </w:pPr>
+    </w:p>
+    <w:p>
+      <w:pPr>
+        <w:spacing w:line="276" w:lineRule="auto"/>
+        <w:rPr>
+          <w:rFonts w:ascii="Arial" w:hAnsi="Arial" w:cs="Arial"/>
+          <w:b/>
+        </w:rPr>
+      </w:pPr>
+    </w:p>
+    <w:p>
+      <w:pPr>
+        <w:spacing w:line="276" w:lineRule="auto"/>
+        <w:rPr>
+          <w:rFonts w:ascii="Arial" w:hAnsi="Arial" w:cs="Arial"/>
+          <w:b/>
+        </w:rPr>
+      </w:pPr>
+    </w:p>
+    <w:p>
+      <w:pPr>
+        <w:spacing w:line="276" w:lineRule="auto"/>
+        <w:rPr>
+          <w:rFonts w:ascii="Arial" w:hAnsi="Arial" w:cs="Arial"/>
+          <w:b/>
+        </w:rPr>
+      </w:pPr>
+    </w:p>
+    <w:p>
+      <w:pPr>
+        <w:spacing w:line="276" w:lineRule="auto"/>
+        <w:rPr>
+          <w:rFonts w:ascii="Arial" w:hAnsi="Arial" w:cs="Arial"/>
+          <w:b/>
+        </w:rPr>
+      </w:pPr>
+    </w:p>
+    <w:p>
+      <w:pPr>
+        <w:spacing w:line="276" w:lineRule="auto"/>
+        <w:rPr>
+          <w:rFonts w:ascii="Arial" w:hAnsi="Arial" w:cs="Arial"/>
+          <w:b/>
+        </w:rPr>
+      </w:pPr>
+    </w:p>
+    <w:p>
+      <w:pPr>
+        <w:spacing w:line="276" w:lineRule="auto"/>
+        <w:rPr>
+          <w:rFonts w:ascii="Arial" w:hAnsi="Arial" w:cs="Arial"/>
+          <w:b/>
+        </w:rPr>
+      </w:pPr>
+    </w:p>
+    <w:p>
+      <w:pPr>
+        <w:spacing w:line="276" w:lineRule="auto"/>
+        <w:rPr>
+          <w:rFonts w:ascii="Arial" w:hAnsi="Arial" w:cs="Arial"/>
+          <w:b/>
+        </w:rPr>
+      </w:pPr>
+    </w:p>
+    <w:p>
+      <w:pPr>
+        <w:spacing w:line="276" w:lineRule="auto"/>
         <w:rPr>
           <w:rFonts w:ascii="Arial" w:hAnsi="Arial" w:cs="Arial"/>
           <w:b/>
@@ -1799,6 +2040,7 @@
     <w:p>
       <w:pPr>
         <w:pStyle w:val="Ttulo1"/>
+        <w:spacing w:line="276" w:lineRule="auto"/>
         <w:rPr>
           <w:rFonts w:ascii="Arial" w:hAnsi="Arial" w:cs="Arial"/>
           <w:b/>
@@ -1807,18 +2049,61 @@
         </w:rPr>
       </w:pPr>
       <w:bookmarkStart w:id="3" w:name="_Toc506372861"/>
-      <w:r>
+    </w:p>
+    <w:p>
+      <w:pPr>
+        <w:pStyle w:val="Ttulo1"/>
+        <w:spacing w:line="276" w:lineRule="auto"/>
         <w:rPr>
           <w:rFonts w:ascii="Arial" w:hAnsi="Arial" w:cs="Arial"/>
           <w:b/>
           <w:color w:val="auto"/>
           <w:shd w:val="clear" w:color="auto" w:fill="FFFFFF"/>
         </w:rPr>
+      </w:pPr>
+    </w:p>
+    <w:p>
+      <w:pPr>
+        <w:pStyle w:val="Ttulo1"/>
+        <w:spacing w:line="276" w:lineRule="auto"/>
+        <w:rPr>
+          <w:rFonts w:ascii="Arial" w:hAnsi="Arial" w:cs="Arial"/>
+          <w:b/>
+          <w:color w:val="auto"/>
+          <w:shd w:val="clear" w:color="auto" w:fill="FFFFFF"/>
+        </w:rPr>
+      </w:pPr>
+    </w:p>
+    <w:p/>
+    <w:p/>
+    <w:p>
+      <w:pPr>
+        <w:pStyle w:val="Ttulo1"/>
+        <w:spacing w:line="276" w:lineRule="auto"/>
+        <w:rPr>
+          <w:rFonts w:ascii="Arial" w:hAnsi="Arial" w:cs="Arial"/>
+          <w:b/>
+          <w:color w:val="auto"/>
+          <w:shd w:val="clear" w:color="auto" w:fill="FFFFFF"/>
+        </w:rPr>
+      </w:pPr>
+      <w:r>
+        <w:rPr>
+          <w:rFonts w:ascii="Arial" w:hAnsi="Arial" w:cs="Arial"/>
+          <w:b/>
+          <w:color w:val="auto"/>
+          <w:shd w:val="clear" w:color="auto" w:fill="FFFFFF"/>
+        </w:rPr>
+        <w:lastRenderedPageBreak/>
         <w:t>Análisis de requerimientos</w:t>
       </w:r>
       <w:bookmarkEnd w:id="3"/>
     </w:p>
-    <w:p/>
+    <w:p>
+      <w:pPr>
+        <w:spacing w:line="276" w:lineRule="auto"/>
+      </w:pPr>
+    </w:p>
     <w:tbl>
       <w:tblPr>
         <w:tblStyle w:val="Tablaconcuadrcula"/>
@@ -1835,6 +2120,7 @@
           </w:tcPr>
           <w:p>
             <w:pPr>
+              <w:spacing w:line="276" w:lineRule="auto"/>
               <w:jc w:val="both"/>
               <w:rPr>
                 <w:rFonts w:ascii="Arial" w:hAnsi="Arial" w:cs="Arial"/>
@@ -1855,6 +2141,7 @@
           </w:p>
           <w:p>
             <w:pPr>
+              <w:spacing w:line="276" w:lineRule="auto"/>
               <w:jc w:val="both"/>
               <w:rPr>
                 <w:rFonts w:ascii="Arial" w:hAnsi="Arial" w:cs="Arial"/>
@@ -1866,6 +2153,7 @@
           </w:p>
           <w:p>
             <w:pPr>
+              <w:spacing w:line="276" w:lineRule="auto"/>
               <w:jc w:val="both"/>
               <w:rPr>
                 <w:rFonts w:ascii="Arial" w:hAnsi="Arial" w:cs="Arial"/>
@@ -1895,39 +2183,7 @@
                 <w:color w:val="000000" w:themeColor="text1"/>
                 <w:shd w:val="clear" w:color="auto" w:fill="FFFFFF"/>
               </w:rPr>
-              <w:t>CA</w:t>
-            </w:r>
-            <w:r>
-              <w:rPr>
-                <w:rFonts w:ascii="Arial" w:hAnsi="Arial" w:cs="Arial"/>
-                <w:color w:val="000000" w:themeColor="text1"/>
-                <w:shd w:val="clear" w:color="auto" w:fill="FFFFFF"/>
-              </w:rPr>
-              <w:t>, solicita</w:t>
-            </w:r>
-            <w:r>
-              <w:rPr>
-                <w:rFonts w:ascii="Arial" w:hAnsi="Arial" w:cs="Arial"/>
-                <w:color w:val="000000" w:themeColor="text1"/>
-                <w:shd w:val="clear" w:color="auto" w:fill="FFFFFF"/>
-              </w:rPr>
-              <w:t>ron</w:t>
-            </w:r>
-            <w:r>
-              <w:rPr>
-                <w:rFonts w:ascii="Arial" w:hAnsi="Arial" w:cs="Arial"/>
-                <w:color w:val="000000" w:themeColor="text1"/>
-                <w:shd w:val="clear" w:color="auto" w:fill="FFFFFF"/>
-              </w:rPr>
-              <w:t xml:space="preserve"> a sus alumnos </w:t>
-            </w:r>
-            <w:r>
-              <w:rPr>
-                <w:rFonts w:ascii="Arial" w:hAnsi="Arial" w:cs="Arial"/>
-                <w:color w:val="000000" w:themeColor="text1"/>
-                <w:shd w:val="clear" w:color="auto" w:fill="FFFFFF"/>
-              </w:rPr>
-              <w:t>el diseño de una página web, la cual debe cumplir con las siguientes características:</w:t>
+              <w:t>CA, solicitaron a sus alumnos el diseño de una página web, la cual debe cumplir con las siguientes características:</w:t>
             </w:r>
           </w:p>
           <w:p>
@@ -1937,6 +2193,7 @@
                 <w:ilvl w:val="0"/>
                 <w:numId w:val="3"/>
               </w:numPr>
+              <w:spacing w:line="276" w:lineRule="auto"/>
               <w:jc w:val="both"/>
               <w:rPr>
                 <w:rFonts w:ascii="Arial" w:hAnsi="Arial" w:cs="Arial"/>
@@ -1960,6 +2217,7 @@
                 <w:ilvl w:val="0"/>
                 <w:numId w:val="3"/>
               </w:numPr>
+              <w:spacing w:line="276" w:lineRule="auto"/>
               <w:jc w:val="both"/>
               <w:rPr>
                 <w:rFonts w:ascii="Arial" w:hAnsi="Arial" w:cs="Arial"/>
@@ -1983,6 +2241,7 @@
                 <w:ilvl w:val="0"/>
                 <w:numId w:val="3"/>
               </w:numPr>
+              <w:spacing w:line="276" w:lineRule="auto"/>
               <w:jc w:val="both"/>
               <w:rPr>
                 <w:rFonts w:ascii="Arial" w:hAnsi="Arial" w:cs="Arial"/>
@@ -2001,6 +2260,7 @@
           </w:p>
           <w:p>
             <w:pPr>
+              <w:spacing w:line="276" w:lineRule="auto"/>
               <w:jc w:val="both"/>
               <w:rPr>
                 <w:rFonts w:ascii="Arial" w:hAnsi="Arial" w:cs="Arial"/>
@@ -2011,6 +2271,7 @@
           </w:p>
           <w:p>
             <w:pPr>
+              <w:spacing w:line="276" w:lineRule="auto"/>
               <w:jc w:val="both"/>
               <w:rPr>
                 <w:rFonts w:ascii="Arial" w:hAnsi="Arial" w:cs="Arial"/>
@@ -2050,6 +2311,7 @@
                 <w:ilvl w:val="0"/>
                 <w:numId w:val="4"/>
               </w:numPr>
+              <w:spacing w:line="276" w:lineRule="auto"/>
               <w:jc w:val="both"/>
               <w:rPr>
                 <w:rFonts w:ascii="Arial" w:hAnsi="Arial" w:cs="Arial"/>
@@ -2073,6 +2335,7 @@
                 <w:ilvl w:val="0"/>
                 <w:numId w:val="4"/>
               </w:numPr>
+              <w:spacing w:line="276" w:lineRule="auto"/>
               <w:jc w:val="both"/>
               <w:rPr>
                 <w:rFonts w:ascii="Arial" w:hAnsi="Arial" w:cs="Arial"/>
@@ -2096,6 +2359,7 @@
                 <w:ilvl w:val="0"/>
                 <w:numId w:val="4"/>
               </w:numPr>
+              <w:spacing w:line="276" w:lineRule="auto"/>
               <w:jc w:val="both"/>
               <w:rPr>
                 <w:rFonts w:ascii="Arial" w:hAnsi="Arial" w:cs="Arial"/>
@@ -2119,6 +2383,7 @@
                 <w:ilvl w:val="0"/>
                 <w:numId w:val="4"/>
               </w:numPr>
+              <w:spacing w:line="276" w:lineRule="auto"/>
               <w:jc w:val="both"/>
               <w:rPr>
                 <w:rFonts w:ascii="Arial" w:hAnsi="Arial" w:cs="Arial"/>
@@ -2142,6 +2407,7 @@
                 <w:ilvl w:val="0"/>
                 <w:numId w:val="4"/>
               </w:numPr>
+              <w:spacing w:line="276" w:lineRule="auto"/>
               <w:jc w:val="both"/>
               <w:rPr>
                 <w:rFonts w:ascii="Arial" w:hAnsi="Arial" w:cs="Arial"/>
@@ -2160,6 +2426,7 @@
           </w:p>
           <w:p>
             <w:pPr>
+              <w:spacing w:line="276" w:lineRule="auto"/>
               <w:jc w:val="both"/>
               <w:rPr>
                 <w:rFonts w:ascii="Arial" w:hAnsi="Arial" w:cs="Arial"/>
@@ -2170,6 +2437,7 @@
           </w:p>
           <w:p>
             <w:pPr>
+              <w:spacing w:line="276" w:lineRule="auto"/>
               <w:ind w:left="360"/>
               <w:jc w:val="both"/>
               <w:rPr>
@@ -2237,6 +2505,7 @@
           </w:p>
           <w:p>
             <w:pPr>
+              <w:spacing w:line="276" w:lineRule="auto"/>
               <w:jc w:val="both"/>
               <w:rPr>
                 <w:rFonts w:ascii="Arial" w:hAnsi="Arial" w:cs="Arial"/>
@@ -2250,14 +2519,16 @@
     </w:tbl>
     <w:p>
       <w:pPr>
-        <w:rPr>
-          <w:rFonts w:ascii="Arial" w:hAnsi="Arial" w:cs="Arial"/>
-          <w:b/>
-        </w:rPr>
-      </w:pPr>
-    </w:p>
-    <w:p>
-      <w:pPr>
+        <w:spacing w:line="276" w:lineRule="auto"/>
+        <w:rPr>
+          <w:rFonts w:ascii="Arial" w:hAnsi="Arial" w:cs="Arial"/>
+          <w:b/>
+        </w:rPr>
+      </w:pPr>
+    </w:p>
+    <w:p>
+      <w:pPr>
+        <w:spacing w:line="276" w:lineRule="auto"/>
         <w:jc w:val="both"/>
         <w:rPr>
           <w:rFonts w:ascii="Arial" w:eastAsiaTheme="minorEastAsia" w:hAnsi="Arial" w:cs="Arial"/>
@@ -2269,49 +2540,7 @@
           <w:rFonts w:ascii="Arial" w:eastAsiaTheme="minorEastAsia" w:hAnsi="Arial" w:cs="Arial"/>
           <w:color w:val="000000" w:themeColor="text1"/>
         </w:rPr>
-        <w:t>Para obtener los requerimientos se emplearon entrevista</w:t>
-      </w:r>
-      <w:r>
-        <w:rPr>
-          <w:rFonts w:ascii="Arial" w:eastAsiaTheme="minorEastAsia" w:hAnsi="Arial" w:cs="Arial"/>
-          <w:color w:val="000000" w:themeColor="text1"/>
-        </w:rPr>
-        <w:t>s</w:t>
-      </w:r>
-      <w:r>
-        <w:rPr>
-          <w:rFonts w:ascii="Arial" w:eastAsiaTheme="minorEastAsia" w:hAnsi="Arial" w:cs="Arial"/>
-          <w:color w:val="000000" w:themeColor="text1"/>
-        </w:rPr>
-        <w:t xml:space="preserve"> abiertas con</w:t>
-      </w:r>
-      <w:r>
-        <w:rPr>
-          <w:rFonts w:ascii="Arial" w:eastAsiaTheme="minorEastAsia" w:hAnsi="Arial" w:cs="Arial"/>
-          <w:color w:val="000000" w:themeColor="text1"/>
-        </w:rPr>
-        <w:t xml:space="preserve"> los instructores</w:t>
-      </w:r>
-      <w:r>
-        <w:rPr>
-          <w:rFonts w:ascii="Arial" w:eastAsiaTheme="minorEastAsia" w:hAnsi="Arial" w:cs="Arial"/>
-          <w:color w:val="000000" w:themeColor="text1"/>
-        </w:rPr>
-        <w:t xml:space="preserve">, estas </w:t>
-      </w:r>
-      <w:r>
-        <w:rPr>
-          <w:rFonts w:ascii="Arial" w:eastAsiaTheme="minorEastAsia" w:hAnsi="Arial" w:cs="Arial"/>
-          <w:color w:val="000000" w:themeColor="text1"/>
-        </w:rPr>
-        <w:t>me</w:t>
-      </w:r>
-      <w:r>
-        <w:rPr>
-          <w:rFonts w:ascii="Arial" w:eastAsiaTheme="minorEastAsia" w:hAnsi="Arial" w:cs="Arial"/>
-          <w:color w:val="000000" w:themeColor="text1"/>
-        </w:rPr>
-        <w:t xml:space="preserve"> permitieron: </w:t>
+        <w:t xml:space="preserve">Para obtener los requerimientos se emplearon entrevistas abiertas con los instructores, estas me permitieron: </w:t>
       </w:r>
     </w:p>
     <w:p>
@@ -2321,6 +2550,7 @@
           <w:ilvl w:val="0"/>
           <w:numId w:val="5"/>
         </w:numPr>
+        <w:spacing w:line="276" w:lineRule="auto"/>
         <w:jc w:val="both"/>
         <w:rPr>
           <w:rFonts w:ascii="Arial" w:eastAsiaTheme="minorEastAsia" w:hAnsi="Arial" w:cs="Arial"/>
@@ -2332,14 +2562,7 @@
           <w:rFonts w:ascii="Arial" w:eastAsiaTheme="minorEastAsia" w:hAnsi="Arial" w:cs="Arial"/>
           <w:color w:val="000000" w:themeColor="text1"/>
         </w:rPr>
-        <w:t xml:space="preserve">Establecer una conversación informal sobre las funciones </w:t>
-      </w:r>
-      <w:r>
-        <w:rPr>
-          <w:rFonts w:ascii="Arial" w:eastAsiaTheme="minorEastAsia" w:hAnsi="Arial" w:cs="Arial"/>
-          <w:color w:val="000000" w:themeColor="text1"/>
-        </w:rPr>
-        <w:t>de la página web</w:t>
+        <w:t>Establecer una conversación informal sobre las funciones de la página web</w:t>
       </w:r>
     </w:p>
     <w:p>
@@ -2349,6 +2572,7 @@
           <w:ilvl w:val="0"/>
           <w:numId w:val="5"/>
         </w:numPr>
+        <w:spacing w:line="276" w:lineRule="auto"/>
         <w:jc w:val="both"/>
         <w:rPr>
           <w:rFonts w:ascii="Arial" w:eastAsiaTheme="minorEastAsia" w:hAnsi="Arial" w:cs="Arial"/>
@@ -2360,18 +2584,12 @@
           <w:rFonts w:ascii="Arial" w:eastAsiaTheme="minorEastAsia" w:hAnsi="Arial" w:cs="Arial"/>
           <w:color w:val="000000" w:themeColor="text1"/>
         </w:rPr>
-        <w:t>Es un primer acercamiento al dominio de</w:t>
-      </w:r>
-      <w:r>
-        <w:rPr>
-          <w:rFonts w:ascii="Arial" w:eastAsiaTheme="minorEastAsia" w:hAnsi="Arial" w:cs="Arial"/>
-          <w:color w:val="000000" w:themeColor="text1"/>
-        </w:rPr>
-        <w:t xml:space="preserve"> la página.</w:t>
-      </w:r>
-    </w:p>
-    <w:p>
-      <w:pPr>
+        <w:t>Es un primer acercamiento al dominio de la página.</w:t>
+      </w:r>
+    </w:p>
+    <w:p>
+      <w:pPr>
+        <w:spacing w:line="276" w:lineRule="auto"/>
         <w:jc w:val="both"/>
         <w:rPr>
           <w:rFonts w:ascii="Arial" w:eastAsiaTheme="minorEastAsia" w:hAnsi="Arial" w:cs="Arial"/>
@@ -2407,6 +2625,7 @@
           <w:ilvl w:val="0"/>
           <w:numId w:val="6"/>
         </w:numPr>
+        <w:spacing w:line="276" w:lineRule="auto"/>
         <w:jc w:val="both"/>
         <w:rPr>
           <w:rFonts w:ascii="Arial" w:eastAsiaTheme="minorEastAsia" w:hAnsi="Arial" w:cs="Arial"/>
@@ -2428,6 +2647,7 @@
           <w:ilvl w:val="0"/>
           <w:numId w:val="6"/>
         </w:numPr>
+        <w:spacing w:line="276" w:lineRule="auto"/>
         <w:jc w:val="both"/>
         <w:rPr>
           <w:rFonts w:ascii="Arial" w:eastAsiaTheme="minorEastAsia" w:hAnsi="Arial" w:cs="Arial"/>
@@ -2449,6 +2669,7 @@
           <w:ilvl w:val="0"/>
           <w:numId w:val="6"/>
         </w:numPr>
+        <w:spacing w:line="276" w:lineRule="auto"/>
         <w:jc w:val="both"/>
         <w:rPr>
           <w:rFonts w:ascii="Arial" w:eastAsiaTheme="minorEastAsia" w:hAnsi="Arial" w:cs="Arial"/>
@@ -2470,6 +2691,7 @@
           <w:ilvl w:val="0"/>
           <w:numId w:val="6"/>
         </w:numPr>
+        <w:spacing w:line="276" w:lineRule="auto"/>
         <w:jc w:val="both"/>
         <w:rPr>
           <w:rFonts w:ascii="Arial" w:eastAsiaTheme="minorEastAsia" w:hAnsi="Arial" w:cs="Arial"/>
@@ -2491,6 +2713,7 @@
           <w:ilvl w:val="0"/>
           <w:numId w:val="6"/>
         </w:numPr>
+        <w:spacing w:line="276" w:lineRule="auto"/>
         <w:jc w:val="both"/>
         <w:rPr>
           <w:rFonts w:ascii="Arial" w:eastAsiaTheme="minorEastAsia" w:hAnsi="Arial" w:cs="Arial"/>
@@ -2507,38 +2730,43 @@
     </w:p>
     <w:p>
       <w:pPr>
-        <w:rPr>
-          <w:rFonts w:ascii="Arial" w:hAnsi="Arial" w:cs="Arial"/>
-          <w:b/>
-        </w:rPr>
-      </w:pPr>
-    </w:p>
-    <w:p>
-      <w:pPr>
-        <w:rPr>
-          <w:rFonts w:ascii="Arial" w:hAnsi="Arial" w:cs="Arial"/>
-          <w:b/>
-        </w:rPr>
-      </w:pPr>
-    </w:p>
-    <w:p>
-      <w:pPr>
-        <w:rPr>
-          <w:rFonts w:ascii="Arial" w:hAnsi="Arial" w:cs="Arial"/>
-          <w:b/>
-        </w:rPr>
-      </w:pPr>
-    </w:p>
-    <w:p>
-      <w:pPr>
-        <w:rPr>
-          <w:rFonts w:ascii="Arial" w:hAnsi="Arial" w:cs="Arial"/>
-          <w:b/>
-        </w:rPr>
-      </w:pPr>
-    </w:p>
-    <w:p>
-      <w:pPr>
+        <w:spacing w:line="276" w:lineRule="auto"/>
+        <w:rPr>
+          <w:rFonts w:ascii="Arial" w:hAnsi="Arial" w:cs="Arial"/>
+          <w:b/>
+        </w:rPr>
+      </w:pPr>
+    </w:p>
+    <w:p>
+      <w:pPr>
+        <w:spacing w:line="276" w:lineRule="auto"/>
+        <w:rPr>
+          <w:rFonts w:ascii="Arial" w:hAnsi="Arial" w:cs="Arial"/>
+          <w:b/>
+        </w:rPr>
+      </w:pPr>
+    </w:p>
+    <w:p>
+      <w:pPr>
+        <w:spacing w:line="276" w:lineRule="auto"/>
+        <w:rPr>
+          <w:rFonts w:ascii="Arial" w:hAnsi="Arial" w:cs="Arial"/>
+          <w:b/>
+        </w:rPr>
+      </w:pPr>
+    </w:p>
+    <w:p>
+      <w:pPr>
+        <w:spacing w:line="276" w:lineRule="auto"/>
+        <w:rPr>
+          <w:rFonts w:ascii="Arial" w:hAnsi="Arial" w:cs="Arial"/>
+          <w:b/>
+        </w:rPr>
+      </w:pPr>
+    </w:p>
+    <w:p>
+      <w:pPr>
+        <w:spacing w:line="276" w:lineRule="auto"/>
         <w:rPr>
           <w:rFonts w:ascii="Arial" w:hAnsi="Arial" w:cs="Arial"/>
           <w:b/>
@@ -2548,6 +2776,7 @@
     <w:p>
       <w:pPr>
         <w:pStyle w:val="Ttulo1"/>
+        <w:spacing w:line="276" w:lineRule="auto"/>
         <w:rPr>
           <w:rFonts w:ascii="Arial" w:hAnsi="Arial" w:cs="Arial"/>
           <w:b/>
@@ -2567,6 +2796,7 @@
     </w:p>
     <w:p>
       <w:pPr>
+        <w:spacing w:line="276" w:lineRule="auto"/>
         <w:jc w:val="both"/>
         <w:rPr>
           <w:rFonts w:ascii="Arial" w:eastAsiaTheme="minorEastAsia" w:hAnsi="Arial" w:cs="Arial"/>
@@ -2604,6 +2834,7 @@
     </w:p>
     <w:p>
       <w:pPr>
+        <w:spacing w:line="276" w:lineRule="auto"/>
         <w:jc w:val="both"/>
         <w:rPr>
           <w:rFonts w:ascii="Arial" w:eastAsiaTheme="minorEastAsia" w:hAnsi="Arial" w:cs="Arial"/>
@@ -2641,6 +2872,7 @@
     </w:p>
     <w:p>
       <w:pPr>
+        <w:spacing w:line="276" w:lineRule="auto"/>
         <w:jc w:val="both"/>
         <w:rPr>
           <w:rFonts w:ascii="Arial" w:eastAsiaTheme="minorEastAsia" w:hAnsi="Arial" w:cs="Arial"/>
@@ -2693,6 +2925,7 @@
     </w:p>
     <w:p>
       <w:pPr>
+        <w:spacing w:line="276" w:lineRule="auto"/>
         <w:jc w:val="both"/>
         <w:rPr>
           <w:rFonts w:ascii="Arial" w:eastAsiaTheme="minorEastAsia" w:hAnsi="Arial" w:cs="Arial"/>
@@ -2732,6 +2965,7 @@
     </w:p>
     <w:p>
       <w:pPr>
+        <w:spacing w:line="276" w:lineRule="auto"/>
         <w:jc w:val="center"/>
         <w:rPr>
           <w:rFonts w:ascii="Arial" w:hAnsi="Arial" w:cs="Arial"/>
@@ -2762,7 +2996,7 @@
                     </pic:cNvPicPr>
                   </pic:nvPicPr>
                   <pic:blipFill rotWithShape="1">
-                    <a:blip r:embed="rId11">
+                    <a:blip r:embed="rId13">
                       <a:extLst>
                         <a:ext uri="{28A0092B-C50C-407E-A947-70E740481C1C}">
                           <a14:useLocalDpi xmlns:a14="http://schemas.microsoft.com/office/drawing/2010/main" val="0"/>
@@ -2799,6 +3033,7 @@
     </w:p>
     <w:p>
       <w:pPr>
+        <w:spacing w:line="276" w:lineRule="auto"/>
         <w:jc w:val="center"/>
         <w:rPr>
           <w:rFonts w:ascii="Arial" w:hAnsi="Arial" w:cs="Arial"/>
@@ -2816,78 +3051,61 @@
     </w:p>
     <w:p>
       <w:pPr>
-        <w:rPr>
-          <w:rFonts w:ascii="Arial" w:hAnsi="Arial" w:cs="Arial"/>
-          <w:b/>
-        </w:rPr>
-      </w:pPr>
-    </w:p>
-    <w:p>
-      <w:pPr>
-        <w:rPr>
-          <w:rFonts w:ascii="Arial" w:hAnsi="Arial" w:cs="Arial"/>
-          <w:b/>
-        </w:rPr>
-      </w:pPr>
-    </w:p>
-    <w:p>
-      <w:pPr>
-        <w:rPr>
-          <w:rFonts w:ascii="Arial" w:hAnsi="Arial" w:cs="Arial"/>
-          <w:b/>
-        </w:rPr>
-      </w:pPr>
-    </w:p>
-    <w:p>
-      <w:pPr>
-        <w:rPr>
-          <w:rFonts w:ascii="Arial" w:hAnsi="Arial" w:cs="Arial"/>
-          <w:b/>
-        </w:rPr>
-      </w:pPr>
-    </w:p>
-    <w:p>
-      <w:pPr>
-        <w:rPr>
-          <w:rFonts w:ascii="Arial" w:hAnsi="Arial" w:cs="Arial"/>
-          <w:b/>
-        </w:rPr>
-      </w:pPr>
-    </w:p>
-    <w:p>
-      <w:pPr>
-        <w:rPr>
-          <w:rFonts w:ascii="Arial" w:hAnsi="Arial" w:cs="Arial"/>
-          <w:b/>
-        </w:rPr>
-      </w:pPr>
-    </w:p>
-    <w:p>
-      <w:pPr>
-        <w:rPr>
-          <w:rFonts w:ascii="Arial" w:hAnsi="Arial" w:cs="Arial"/>
-          <w:b/>
-        </w:rPr>
-      </w:pPr>
-    </w:p>
-    <w:p>
-      <w:pPr>
-        <w:rPr>
-          <w:rFonts w:ascii="Arial" w:hAnsi="Arial" w:cs="Arial"/>
-          <w:b/>
-        </w:rPr>
-      </w:pPr>
-    </w:p>
-    <w:p>
-      <w:pPr>
-        <w:rPr>
-          <w:rFonts w:ascii="Arial" w:hAnsi="Arial" w:cs="Arial"/>
-          <w:b/>
-        </w:rPr>
-      </w:pPr>
-    </w:p>
-    <w:p>
-      <w:pPr>
+        <w:spacing w:line="276" w:lineRule="auto"/>
+        <w:rPr>
+          <w:rFonts w:ascii="Arial" w:hAnsi="Arial" w:cs="Arial"/>
+          <w:b/>
+        </w:rPr>
+      </w:pPr>
+    </w:p>
+    <w:p>
+      <w:pPr>
+        <w:spacing w:line="276" w:lineRule="auto"/>
+        <w:rPr>
+          <w:rFonts w:ascii="Arial" w:hAnsi="Arial" w:cs="Arial"/>
+          <w:b/>
+        </w:rPr>
+      </w:pPr>
+    </w:p>
+    <w:p>
+      <w:pPr>
+        <w:spacing w:line="276" w:lineRule="auto"/>
+        <w:rPr>
+          <w:rFonts w:ascii="Arial" w:hAnsi="Arial" w:cs="Arial"/>
+          <w:b/>
+        </w:rPr>
+      </w:pPr>
+    </w:p>
+    <w:p>
+      <w:pPr>
+        <w:spacing w:line="276" w:lineRule="auto"/>
+        <w:rPr>
+          <w:rFonts w:ascii="Arial" w:hAnsi="Arial" w:cs="Arial"/>
+          <w:b/>
+        </w:rPr>
+      </w:pPr>
+    </w:p>
+    <w:p>
+      <w:pPr>
+        <w:spacing w:line="276" w:lineRule="auto"/>
+        <w:rPr>
+          <w:rFonts w:ascii="Arial" w:hAnsi="Arial" w:cs="Arial"/>
+          <w:b/>
+        </w:rPr>
+      </w:pPr>
+    </w:p>
+    <w:p>
+      <w:pPr>
+        <w:spacing w:line="276" w:lineRule="auto"/>
+        <w:rPr>
+          <w:rFonts w:ascii="Arial" w:hAnsi="Arial" w:cs="Arial"/>
+          <w:b/>
+        </w:rPr>
+      </w:pPr>
+    </w:p>
+    <w:p>
+      <w:pPr>
+        <w:spacing w:line="276" w:lineRule="auto"/>
         <w:jc w:val="both"/>
         <w:rPr>
           <w:rFonts w:ascii="Arial" w:hAnsi="Arial" w:cs="Arial"/>
@@ -2898,6 +3116,7 @@
     <w:p>
       <w:pPr>
         <w:pStyle w:val="Ttulo1"/>
+        <w:spacing w:line="276" w:lineRule="auto"/>
         <w:rPr>
           <w:rFonts w:ascii="Arial" w:eastAsiaTheme="minorEastAsia" w:hAnsi="Arial" w:cs="Arial"/>
           <w:b/>
@@ -2911,12 +3130,14 @@
           <w:b/>
           <w:color w:val="auto"/>
         </w:rPr>
+        <w:lastRenderedPageBreak/>
         <w:t>Dificultades</w:t>
       </w:r>
       <w:bookmarkEnd w:id="5"/>
     </w:p>
     <w:p>
       <w:pPr>
+        <w:spacing w:line="276" w:lineRule="auto"/>
         <w:jc w:val="both"/>
         <w:rPr>
           <w:rFonts w:ascii="Arial" w:eastAsiaTheme="minorEastAsia" w:hAnsi="Arial" w:cs="Arial"/>
@@ -2928,54 +3149,12 @@
           <w:rFonts w:ascii="Arial" w:eastAsiaTheme="minorEastAsia" w:hAnsi="Arial" w:cs="Arial"/>
           <w:color w:val="000000" w:themeColor="text1"/>
         </w:rPr>
-        <w:t xml:space="preserve">Estaría mintiendo si </w:t>
-      </w:r>
-      <w:r>
-        <w:rPr>
-          <w:rFonts w:ascii="Arial" w:eastAsiaTheme="minorEastAsia" w:hAnsi="Arial" w:cs="Arial"/>
-          <w:color w:val="000000" w:themeColor="text1"/>
-        </w:rPr>
-        <w:t>les digo</w:t>
-      </w:r>
-      <w:r>
-        <w:rPr>
-          <w:rFonts w:ascii="Arial" w:eastAsiaTheme="minorEastAsia" w:hAnsi="Arial" w:cs="Arial"/>
-          <w:color w:val="000000" w:themeColor="text1"/>
-        </w:rPr>
-        <w:t xml:space="preserve"> que no se presentaron dificultades durante la elaboración de</w:t>
-      </w:r>
-      <w:r>
-        <w:rPr>
-          <w:rFonts w:ascii="Arial" w:eastAsiaTheme="minorEastAsia" w:hAnsi="Arial" w:cs="Arial"/>
-          <w:color w:val="000000" w:themeColor="text1"/>
-        </w:rPr>
-        <w:t>l</w:t>
-      </w:r>
-      <w:r>
-        <w:rPr>
-          <w:rFonts w:ascii="Arial" w:eastAsiaTheme="minorEastAsia" w:hAnsi="Arial" w:cs="Arial"/>
-          <w:color w:val="000000" w:themeColor="text1"/>
-        </w:rPr>
-        <w:t xml:space="preserve"> proyecto; pero sin duda los siguientes pasos </w:t>
-      </w:r>
-      <w:r>
-        <w:rPr>
-          <w:rFonts w:ascii="Arial" w:eastAsiaTheme="minorEastAsia" w:hAnsi="Arial" w:cs="Arial"/>
-          <w:color w:val="000000" w:themeColor="text1"/>
-        </w:rPr>
-        <w:t>me</w:t>
-      </w:r>
-      <w:r>
-        <w:rPr>
-          <w:rFonts w:ascii="Arial" w:eastAsiaTheme="minorEastAsia" w:hAnsi="Arial" w:cs="Arial"/>
-          <w:color w:val="000000" w:themeColor="text1"/>
-        </w:rPr>
-        <w:t xml:space="preserve"> permitieron: analizar mejor el problema y de esta forma crear una solución más robusta.</w:t>
-      </w:r>
-    </w:p>
-    <w:p>
-      <w:pPr>
-        <w:spacing w:after="0" w:line="240" w:lineRule="auto"/>
+        <w:t>Estaría mintiendo si les digo que no se presentaron dificultades durante la elaboración del proyecto; pero sin duda los siguientes pasos me permitieron: analizar mejor el problema y de esta forma crear una solución más robusta.</w:t>
+      </w:r>
+    </w:p>
+    <w:p>
+      <w:pPr>
+        <w:spacing w:after="0" w:line="276" w:lineRule="auto"/>
         <w:ind w:left="720" w:hanging="360"/>
         <w:jc w:val="both"/>
         <w:rPr>
@@ -2991,7 +3170,7 @@
     </w:p>
     <w:p>
       <w:pPr>
-        <w:spacing w:after="0" w:line="240" w:lineRule="auto"/>
+        <w:spacing w:after="0" w:line="276" w:lineRule="auto"/>
         <w:ind w:left="720" w:hanging="360"/>
         <w:jc w:val="both"/>
         <w:rPr>
@@ -3007,7 +3186,7 @@
     </w:p>
     <w:p>
       <w:pPr>
-        <w:spacing w:after="0" w:line="240" w:lineRule="auto"/>
+        <w:spacing w:after="0" w:line="276" w:lineRule="auto"/>
         <w:ind w:left="720" w:hanging="360"/>
         <w:jc w:val="both"/>
         <w:rPr>
@@ -3023,7 +3202,7 @@
     </w:p>
     <w:p>
       <w:pPr>
-        <w:spacing w:after="0" w:line="240" w:lineRule="auto"/>
+        <w:spacing w:after="0" w:line="276" w:lineRule="auto"/>
         <w:ind w:left="720" w:hanging="360"/>
         <w:jc w:val="both"/>
         <w:rPr>
@@ -3051,6 +3230,7 @@
     </w:p>
     <w:p>
       <w:pPr>
+        <w:spacing w:line="276" w:lineRule="auto"/>
         <w:jc w:val="both"/>
         <w:rPr>
           <w:rFonts w:ascii="Arial" w:eastAsiaTheme="minorEastAsia" w:hAnsi="Arial" w:cs="Arial"/>
@@ -3061,6 +3241,7 @@
     </w:p>
     <w:p>
       <w:pPr>
+        <w:spacing w:line="276" w:lineRule="auto"/>
         <w:jc w:val="both"/>
         <w:rPr>
           <w:rFonts w:ascii="Arial" w:hAnsi="Arial" w:cs="Arial"/>
@@ -3075,6 +3256,7 @@
     </w:p>
     <w:p>
       <w:pPr>
+        <w:spacing w:line="276" w:lineRule="auto"/>
         <w:jc w:val="both"/>
         <w:rPr>
           <w:rFonts w:ascii="Arial" w:hAnsi="Arial" w:cs="Arial"/>
@@ -3089,14 +3271,16 @@
     </w:p>
     <w:p>
       <w:pPr>
-        <w:rPr>
-          <w:rFonts w:ascii="Arial" w:hAnsi="Arial" w:cs="Arial"/>
-          <w:b/>
-        </w:rPr>
-      </w:pPr>
-    </w:p>
-    <w:p>
-      <w:pPr>
+        <w:spacing w:line="276" w:lineRule="auto"/>
+        <w:rPr>
+          <w:rFonts w:ascii="Arial" w:hAnsi="Arial" w:cs="Arial"/>
+          <w:b/>
+        </w:rPr>
+      </w:pPr>
+    </w:p>
+    <w:p>
+      <w:pPr>
+        <w:spacing w:line="276" w:lineRule="auto"/>
         <w:jc w:val="both"/>
         <w:rPr>
           <w:rFonts w:ascii="Arial" w:hAnsi="Arial" w:cs="Arial"/>
@@ -3106,6 +3290,7 @@
     </w:p>
     <w:p>
       <w:pPr>
+        <w:spacing w:line="276" w:lineRule="auto"/>
         <w:jc w:val="both"/>
         <w:rPr>
           <w:rFonts w:ascii="Arial" w:hAnsi="Arial" w:cs="Arial"/>
@@ -3115,6 +3300,7 @@
     </w:p>
     <w:p>
       <w:pPr>
+        <w:spacing w:line="276" w:lineRule="auto"/>
         <w:jc w:val="both"/>
         <w:rPr>
           <w:rFonts w:ascii="Arial" w:hAnsi="Arial" w:cs="Arial"/>
@@ -3124,6 +3310,7 @@
     </w:p>
     <w:p>
       <w:pPr>
+        <w:spacing w:line="276" w:lineRule="auto"/>
         <w:jc w:val="both"/>
         <w:rPr>
           <w:rFonts w:ascii="Arial" w:hAnsi="Arial" w:cs="Arial"/>
@@ -3133,6 +3320,7 @@
     </w:p>
     <w:p>
       <w:pPr>
+        <w:spacing w:line="276" w:lineRule="auto"/>
         <w:jc w:val="both"/>
         <w:rPr>
           <w:rFonts w:ascii="Arial" w:hAnsi="Arial" w:cs="Arial"/>
@@ -3142,6 +3330,7 @@
     </w:p>
     <w:p>
       <w:pPr>
+        <w:spacing w:line="276" w:lineRule="auto"/>
         <w:jc w:val="both"/>
         <w:rPr>
           <w:rFonts w:ascii="Arial" w:hAnsi="Arial" w:cs="Arial"/>
@@ -3151,6 +3340,7 @@
     </w:p>
     <w:p>
       <w:pPr>
+        <w:spacing w:line="276" w:lineRule="auto"/>
         <w:jc w:val="both"/>
         <w:rPr>
           <w:rFonts w:ascii="Arial" w:hAnsi="Arial" w:cs="Arial"/>
@@ -3160,6 +3350,7 @@
     </w:p>
     <w:p>
       <w:pPr>
+        <w:spacing w:line="276" w:lineRule="auto"/>
         <w:jc w:val="both"/>
         <w:rPr>
           <w:rFonts w:ascii="Arial" w:hAnsi="Arial" w:cs="Arial"/>
@@ -3169,6 +3360,7 @@
     </w:p>
     <w:p>
       <w:pPr>
+        <w:spacing w:line="276" w:lineRule="auto"/>
         <w:jc w:val="both"/>
         <w:rPr>
           <w:rFonts w:ascii="Arial" w:hAnsi="Arial" w:cs="Arial"/>
@@ -3178,6 +3370,7 @@
     </w:p>
     <w:p>
       <w:pPr>
+        <w:spacing w:line="276" w:lineRule="auto"/>
         <w:jc w:val="both"/>
         <w:rPr>
           <w:rFonts w:ascii="Arial" w:hAnsi="Arial" w:cs="Arial"/>
@@ -3187,6 +3380,7 @@
     </w:p>
     <w:p>
       <w:pPr>
+        <w:spacing w:line="276" w:lineRule="auto"/>
         <w:jc w:val="both"/>
         <w:rPr>
           <w:rFonts w:ascii="Arial" w:hAnsi="Arial" w:cs="Arial"/>
@@ -3196,6 +3390,7 @@
     </w:p>
     <w:p>
       <w:pPr>
+        <w:spacing w:line="276" w:lineRule="auto"/>
         <w:jc w:val="both"/>
         <w:rPr>
           <w:rFonts w:ascii="Arial" w:hAnsi="Arial" w:cs="Arial"/>
@@ -3205,6 +3400,7 @@
     </w:p>
     <w:p>
       <w:pPr>
+        <w:spacing w:line="276" w:lineRule="auto"/>
         <w:jc w:val="both"/>
         <w:rPr>
           <w:rFonts w:ascii="Arial" w:hAnsi="Arial" w:cs="Arial"/>
@@ -3214,6 +3410,7 @@
     </w:p>
     <w:p>
       <w:pPr>
+        <w:spacing w:line="276" w:lineRule="auto"/>
         <w:jc w:val="both"/>
         <w:rPr>
           <w:rFonts w:ascii="Arial" w:hAnsi="Arial" w:cs="Arial"/>
@@ -3223,6 +3420,7 @@
     </w:p>
     <w:p>
       <w:pPr>
+        <w:spacing w:line="276" w:lineRule="auto"/>
         <w:jc w:val="both"/>
         <w:rPr>
           <w:rFonts w:ascii="Arial" w:hAnsi="Arial" w:cs="Arial"/>
@@ -3232,6 +3430,7 @@
     </w:p>
     <w:p>
       <w:pPr>
+        <w:spacing w:line="276" w:lineRule="auto"/>
         <w:jc w:val="both"/>
         <w:rPr>
           <w:rFonts w:ascii="Arial" w:hAnsi="Arial" w:cs="Arial"/>
@@ -3241,6 +3440,7 @@
     </w:p>
     <w:p>
       <w:pPr>
+        <w:spacing w:line="276" w:lineRule="auto"/>
         <w:jc w:val="both"/>
         <w:rPr>
           <w:rFonts w:ascii="Arial" w:hAnsi="Arial" w:cs="Arial"/>
@@ -3250,44 +3450,77 @@
     </w:p>
     <w:p>
       <w:pPr>
+        <w:pStyle w:val="Ttulo1"/>
+        <w:spacing w:line="276" w:lineRule="auto"/>
+        <w:rPr>
+          <w:rFonts w:ascii="Arial" w:hAnsi="Arial" w:cs="Arial"/>
+          <w:b/>
+          <w:color w:val="auto"/>
+        </w:rPr>
+      </w:pPr>
+      <w:bookmarkStart w:id="6" w:name="_Toc506372864"/>
+      <w:r>
+        <w:rPr>
+          <w:rFonts w:ascii="Arial" w:hAnsi="Arial" w:cs="Arial"/>
+          <w:b/>
+          <w:color w:val="auto"/>
+        </w:rPr>
+        <w:lastRenderedPageBreak/>
+        <w:t>Conclusión</w:t>
+      </w:r>
+      <w:bookmarkEnd w:id="6"/>
+    </w:p>
+    <w:p>
+      <w:pPr>
+        <w:spacing w:line="276" w:lineRule="auto"/>
         <w:jc w:val="both"/>
         <w:rPr>
-          <w:rFonts w:ascii="Arial" w:hAnsi="Arial" w:cs="Arial"/>
-          <w:b/>
-        </w:rPr>
-      </w:pPr>
-    </w:p>
-    <w:p>
-      <w:pPr>
+          <w:rFonts w:ascii="Arial" w:eastAsiaTheme="minorEastAsia" w:hAnsi="Arial" w:cs="Arial"/>
+          <w:color w:val="000000" w:themeColor="text1"/>
+        </w:rPr>
+      </w:pPr>
+      <w:r>
+        <w:rPr>
+          <w:rFonts w:ascii="Arial" w:eastAsiaTheme="minorEastAsia" w:hAnsi="Arial" w:cs="Arial"/>
+          <w:color w:val="000000" w:themeColor="text1"/>
+        </w:rPr>
+        <w:t xml:space="preserve">Por lo que se refiere al proyecto es importante mencionar que los temas que se trataron son de suma importancia e interesantes para esta etapa de </w:t>
+      </w:r>
+      <w:r>
+        <w:rPr>
+          <w:rFonts w:ascii="Arial" w:eastAsiaTheme="minorEastAsia" w:hAnsi="Arial" w:cs="Arial"/>
+          <w:color w:val="000000" w:themeColor="text1"/>
+        </w:rPr>
+        <w:t>mi vida</w:t>
+      </w:r>
+      <w:r>
+        <w:rPr>
+          <w:rFonts w:ascii="Arial" w:eastAsiaTheme="minorEastAsia" w:hAnsi="Arial" w:cs="Arial"/>
+          <w:color w:val="000000" w:themeColor="text1"/>
+        </w:rPr>
+        <w:t>, ya que, nuestra época está marcada por los conocimientos y técnicas científicas, la cuales nos permiten la resolución de problemas de la vida cotidiana.</w:t>
+      </w:r>
+    </w:p>
+    <w:p>
+      <w:pPr>
+        <w:spacing w:line="276" w:lineRule="auto"/>
         <w:jc w:val="both"/>
         <w:rPr>
-          <w:rFonts w:ascii="Arial" w:hAnsi="Arial" w:cs="Arial"/>
-          <w:b/>
-        </w:rPr>
-      </w:pPr>
-    </w:p>
-    <w:p>
-      <w:pPr>
-        <w:pStyle w:val="Ttulo1"/>
-        <w:rPr>
-          <w:rFonts w:ascii="Arial" w:hAnsi="Arial" w:cs="Arial"/>
-          <w:b/>
-          <w:color w:val="auto"/>
-        </w:rPr>
-      </w:pPr>
-      <w:bookmarkStart w:id="6" w:name="_Toc506372864"/>
-      <w:r>
-        <w:rPr>
-          <w:rFonts w:ascii="Arial" w:hAnsi="Arial" w:cs="Arial"/>
-          <w:b/>
-          <w:color w:val="auto"/>
-        </w:rPr>
-        <w:t>Conclusión</w:t>
-      </w:r>
-      <w:bookmarkEnd w:id="6"/>
-    </w:p>
-    <w:p>
-      <w:pPr>
+          <w:rFonts w:ascii="Arial" w:eastAsiaTheme="minorEastAsia" w:hAnsi="Arial" w:cs="Arial"/>
+          <w:color w:val="000000" w:themeColor="text1"/>
+        </w:rPr>
+      </w:pPr>
+      <w:r>
+        <w:rPr>
+          <w:rFonts w:ascii="Arial" w:eastAsiaTheme="minorEastAsia" w:hAnsi="Arial" w:cs="Arial"/>
+          <w:color w:val="000000" w:themeColor="text1"/>
+        </w:rPr>
+        <w:t xml:space="preserve">Es importante la ingeniería en nuestra actualidad ya que con la ayuda de esta podemos avanzar y así atender a todas las necesidades de nuestra sociedad teniendo un mejor futuro.  </w:t>
+      </w:r>
+    </w:p>
+    <w:p>
+      <w:pPr>
+        <w:spacing w:line="276" w:lineRule="auto"/>
         <w:jc w:val="both"/>
         <w:rPr>
           <w:rFonts w:ascii="Arial" w:eastAsiaTheme="minorEastAsia" w:hAnsi="Arial" w:cs="Arial"/>
@@ -3299,37 +3532,24 @@
           <w:rFonts w:ascii="Arial" w:eastAsiaTheme="minorEastAsia" w:hAnsi="Arial" w:cs="Arial"/>
           <w:color w:val="000000" w:themeColor="text1"/>
         </w:rPr>
-        <w:t xml:space="preserve">Por lo que se refiere al proyecto es importante mencionar que los temas que se trataron son de suma importancia e interesantes para esta etapa de </w:t>
-      </w:r>
-      <w:r>
-        <w:rPr>
-          <w:rFonts w:ascii="Arial" w:eastAsiaTheme="minorEastAsia" w:hAnsi="Arial" w:cs="Arial"/>
-          <w:color w:val="000000" w:themeColor="text1"/>
-        </w:rPr>
-        <w:t>mi vida</w:t>
-      </w:r>
-      <w:r>
-        <w:rPr>
-          <w:rFonts w:ascii="Arial" w:eastAsiaTheme="minorEastAsia" w:hAnsi="Arial" w:cs="Arial"/>
-          <w:color w:val="000000" w:themeColor="text1"/>
-        </w:rPr>
-        <w:t>, ya que, nuestra época está marcada por los conocimientos y técnicas científicas, la cuales nos permiten la resolución de problemas de la vida cotidiana.</w:t>
-      </w:r>
-    </w:p>
-    <w:p>
-      <w:pPr>
+        <w:t>Del proyecto puedo quedarme con el siguiente aprendizaje:</w:t>
+      </w:r>
+    </w:p>
+    <w:p>
+      <w:pPr>
+        <w:spacing w:line="276" w:lineRule="auto"/>
         <w:jc w:val="both"/>
         <w:rPr>
-          <w:rFonts w:ascii="Arial" w:eastAsiaTheme="minorEastAsia" w:hAnsi="Arial" w:cs="Arial"/>
-          <w:color w:val="000000" w:themeColor="text1"/>
-        </w:rPr>
-      </w:pPr>
-      <w:r>
-        <w:rPr>
-          <w:rFonts w:ascii="Arial" w:eastAsiaTheme="minorEastAsia" w:hAnsi="Arial" w:cs="Arial"/>
-          <w:color w:val="000000" w:themeColor="text1"/>
-        </w:rPr>
-        <w:t xml:space="preserve">Es importante la ingeniería en nuestra actualidad ya que con la ayuda de esta podemos avanzar y así atender a todas las necesidades de nuestra sociedad teniendo un mejor futuro.  </w:t>
+          <w:rFonts w:ascii="Arial" w:hAnsi="Arial" w:cs="Arial"/>
+          <w:b/>
+        </w:rPr>
+      </w:pPr>
+      <w:r>
+        <w:rPr>
+          <w:rFonts w:ascii="Arial" w:eastAsiaTheme="minorEastAsia" w:hAnsi="Arial" w:cs="Arial"/>
+          <w:color w:val="000000" w:themeColor="text1"/>
+        </w:rPr>
+        <w:t>El ingeniero no existe solamente para la aplicación de la ciencia, sino que existe para resolver problemas y en tal acción utiliza los conocimientos disponibles y en caso de no existir los crean.</w:t>
       </w:r>
     </w:p>
     <w:p>
@@ -3340,38 +3560,6 @@
           <w:color w:val="000000" w:themeColor="text1"/>
         </w:rPr>
       </w:pPr>
-      <w:r>
-        <w:rPr>
-          <w:rFonts w:ascii="Arial" w:eastAsiaTheme="minorEastAsia" w:hAnsi="Arial" w:cs="Arial"/>
-          <w:color w:val="000000" w:themeColor="text1"/>
-        </w:rPr>
-        <w:t>Del proyecto puedo quedarme con el siguiente aprendizaje:</w:t>
-      </w:r>
-    </w:p>
-    <w:p>
-      <w:pPr>
-        <w:jc w:val="both"/>
-        <w:rPr>
-          <w:rFonts w:ascii="Arial" w:hAnsi="Arial" w:cs="Arial"/>
-          <w:b/>
-        </w:rPr>
-      </w:pPr>
-      <w:r>
-        <w:rPr>
-          <w:rFonts w:ascii="Arial" w:eastAsiaTheme="minorEastAsia" w:hAnsi="Arial" w:cs="Arial"/>
-          <w:color w:val="000000" w:themeColor="text1"/>
-        </w:rPr>
-        <w:t>El ingeniero no existe solamente para la aplicación de la ciencia, sino que existe para resolver problemas y en tal acción utiliza los conocimientos disponibles y en caso de no existir los crean.</w:t>
-      </w:r>
-    </w:p>
-    <w:p>
-      <w:pPr>
-        <w:jc w:val="both"/>
-        <w:rPr>
-          <w:rFonts w:ascii="Arial" w:eastAsiaTheme="minorEastAsia" w:hAnsi="Arial" w:cs="Arial"/>
-          <w:color w:val="000000" w:themeColor="text1"/>
-        </w:rPr>
-      </w:pPr>
     </w:p>
     <w:p>
       <w:pPr>
@@ -3382,7 +3570,7 @@
       </w:pPr>
     </w:p>
     <w:sectPr>
-      <w:footerReference w:type="default" r:id="rId12"/>
+      <w:footerReference w:type="default" r:id="rId14"/>
       <w:pgSz w:w="12240" w:h="15840"/>
       <w:pgMar w:top="1417" w:right="1701" w:bottom="1417" w:left="1701" w:header="708" w:footer="708" w:gutter="0"/>
       <w:cols w:space="708"/>
@@ -3427,6 +3615,7 @@
         <w:docPartUnique/>
       </w:docPartObj>
     </w:sdtPr>
+    <w:sdtEndPr/>
     <w:sdtContent>
       <w:p>
         <w:pPr>
@@ -3447,7 +3636,7 @@
             <w:noProof/>
             <w:lang w:val="es-ES"/>
           </w:rPr>
-          <w:t>2</w:t>
+          <w:t>8</w:t>
         </w:r>
         <w:r>
           <w:fldChar w:fldCharType="end"/>
@@ -5232,7 +5421,7 @@
 </file>
 
 <file path=customXml/itemProps1.xml><?xml version="1.0" encoding="utf-8"?>
-<ds:datastoreItem xmlns:ds="http://schemas.openxmlformats.org/officeDocument/2006/customXml" ds:itemID="{AF6D4ED5-8D42-403A-A5AB-711F8CE025C7}">
+<ds:datastoreItem xmlns:ds="http://schemas.openxmlformats.org/officeDocument/2006/customXml" ds:itemID="{0545A3D7-3C73-4B46-85E9-404BBBBE6645}">
   <ds:schemaRefs>
     <ds:schemaRef ds:uri="http://schemas.openxmlformats.org/officeDocument/2006/bibliography"/>
   </ds:schemaRefs>

</xml_diff>

<commit_message>
Se agregaron dificultades y clonclusión a la documentación del proyecto
</commit_message>
<xml_diff>
--- a/Documentacion/Documentación-DW.docx
+++ b/Documentacion/Documentación-DW.docx
@@ -1264,8 +1264,6 @@
           <w:b/>
         </w:rPr>
       </w:pPr>
-      <w:bookmarkStart w:id="0" w:name="_GoBack"/>
-      <w:bookmarkEnd w:id="0"/>
     </w:p>
     <w:p>
       <w:pPr>
@@ -1438,7 +1436,7 @@
           <w:color w:val="auto"/>
         </w:rPr>
       </w:pPr>
-      <w:bookmarkStart w:id="1" w:name="_Toc506372859"/>
+      <w:bookmarkStart w:id="0" w:name="_Toc506372859"/>
       <w:r>
         <w:rPr>
           <w:rFonts w:ascii="Arial" w:hAnsi="Arial" w:cs="Arial"/>
@@ -1448,7 +1446,7 @@
         <w:lastRenderedPageBreak/>
         <w:t>Introducción</w:t>
       </w:r>
-      <w:bookmarkEnd w:id="1"/>
+      <w:bookmarkEnd w:id="0"/>
     </w:p>
     <w:p>
       <w:pPr>
@@ -1715,15 +1713,7 @@
           <w:color w:val="auto"/>
           <w:shd w:val="clear" w:color="auto" w:fill="FFFFFF"/>
         </w:rPr>
-        <w:t>. Es muy usado para establecer el diseño visual de los documentos web, e interfaces de usuario escritas en HTML o XHTM</w:t>
-      </w:r>
-      <w:r>
-        <w:rPr>
-          <w:rFonts w:ascii="Arial" w:hAnsi="Arial" w:cs="Arial"/>
-          <w:color w:val="auto"/>
-          <w:shd w:val="clear" w:color="auto" w:fill="FFFFFF"/>
-        </w:rPr>
-        <w:t>L</w:t>
+        <w:t>. Es muy usado para establecer el diseño visual de los documentos web, e interfaces de usuario escritas en HTML o XHTML</w:t>
       </w:r>
     </w:p>
     <w:p>
@@ -1781,7 +1771,7 @@
           <w:color w:val="auto"/>
         </w:rPr>
       </w:pPr>
-      <w:bookmarkStart w:id="2" w:name="_Toc506372860"/>
+      <w:bookmarkStart w:id="1" w:name="_Toc506372860"/>
       <w:r>
         <w:rPr>
           <w:rFonts w:ascii="Arial" w:hAnsi="Arial" w:cs="Arial"/>
@@ -1799,7 +1789,7 @@
         </w:rPr>
         <w:t>s</w:t>
       </w:r>
-      <w:bookmarkEnd w:id="2"/>
+      <w:bookmarkEnd w:id="1"/>
     </w:p>
     <w:p>
       <w:pPr>
@@ -2048,7 +2038,7 @@
           <w:shd w:val="clear" w:color="auto" w:fill="FFFFFF"/>
         </w:rPr>
       </w:pPr>
-      <w:bookmarkStart w:id="3" w:name="_Toc506372861"/>
+      <w:bookmarkStart w:id="2" w:name="_Toc506372861"/>
     </w:p>
     <w:p>
       <w:pPr>
@@ -2097,7 +2087,7 @@
         <w:lastRenderedPageBreak/>
         <w:t>Análisis de requerimientos</w:t>
       </w:r>
-      <w:bookmarkEnd w:id="3"/>
+      <w:bookmarkEnd w:id="2"/>
     </w:p>
     <w:p>
       <w:pPr>
@@ -2783,7 +2773,7 @@
           <w:color w:val="auto"/>
         </w:rPr>
       </w:pPr>
-      <w:bookmarkStart w:id="4" w:name="_Toc506372862"/>
+      <w:bookmarkStart w:id="3" w:name="_Toc506372862"/>
       <w:r>
         <w:rPr>
           <w:rFonts w:ascii="Arial" w:hAnsi="Arial" w:cs="Arial"/>
@@ -2792,7 +2782,7 @@
         </w:rPr>
         <w:t>Metodología de trabajo</w:t>
       </w:r>
-      <w:bookmarkEnd w:id="4"/>
+      <w:bookmarkEnd w:id="3"/>
     </w:p>
     <w:p>
       <w:pPr>
@@ -3123,7 +3113,7 @@
           <w:color w:val="auto"/>
         </w:rPr>
       </w:pPr>
-      <w:bookmarkStart w:id="5" w:name="_Toc506372863"/>
+      <w:bookmarkStart w:id="4" w:name="_Toc506372863"/>
       <w:r>
         <w:rPr>
           <w:rFonts w:ascii="Arial" w:eastAsiaTheme="minorEastAsia" w:hAnsi="Arial" w:cs="Arial"/>
@@ -3133,7 +3123,7 @@
         <w:lastRenderedPageBreak/>
         <w:t>Dificultades</w:t>
       </w:r>
-      <w:bookmarkEnd w:id="5"/>
+      <w:bookmarkEnd w:id="4"/>
     </w:p>
     <w:p>
       <w:pPr>
@@ -3159,11 +3149,13 @@
         <w:jc w:val="both"/>
         <w:rPr>
           <w:rFonts w:ascii="Arial" w:eastAsia="Times New Roman" w:hAnsi="Arial" w:cs="Arial"/>
+          <w:b/>
         </w:rPr>
       </w:pPr>
       <w:r>
         <w:rPr>
           <w:rFonts w:ascii="Arial" w:eastAsia="Times New Roman" w:hAnsi="Arial" w:cs="Arial"/>
+          <w:b/>
         </w:rPr>
         <w:t>PASO 1) Entender bien el problema</w:t>
       </w:r>
@@ -3175,11 +3167,13 @@
         <w:jc w:val="both"/>
         <w:rPr>
           <w:rFonts w:ascii="Arial" w:eastAsia="Times New Roman" w:hAnsi="Arial" w:cs="Arial"/>
+          <w:b/>
         </w:rPr>
       </w:pPr>
       <w:r>
         <w:rPr>
           <w:rFonts w:ascii="Arial" w:eastAsia="Times New Roman" w:hAnsi="Arial" w:cs="Arial"/>
+          <w:b/>
         </w:rPr>
         <w:t>PASO 2) Diseñar un método para resolverlo</w:t>
       </w:r>
@@ -3191,11 +3185,13 @@
         <w:jc w:val="both"/>
         <w:rPr>
           <w:rFonts w:ascii="Arial" w:eastAsia="Times New Roman" w:hAnsi="Arial" w:cs="Arial"/>
+          <w:b/>
         </w:rPr>
       </w:pPr>
       <w:r>
         <w:rPr>
           <w:rFonts w:ascii="Arial" w:eastAsia="Times New Roman" w:hAnsi="Arial" w:cs="Arial"/>
+          <w:b/>
         </w:rPr>
         <w:t>PASO 3) Escribir el programa en un lenguaje concreto</w:t>
       </w:r>
@@ -3238,6 +3234,8 @@
           <w:color w:val="000000" w:themeColor="text1"/>
         </w:rPr>
       </w:pPr>
+      <w:bookmarkStart w:id="5" w:name="_GoBack"/>
+      <w:bookmarkEnd w:id="5"/>
     </w:p>
     <w:p>
       <w:pPr>
@@ -3550,6 +3548,13 @@
           <w:color w:val="000000" w:themeColor="text1"/>
         </w:rPr>
         <w:t>El ingeniero no existe solamente para la aplicación de la ciencia, sino que existe para resolver problemas y en tal acción utiliza los conocimientos disponibles y en caso de no existir los crean.</w:t>
+      </w:r>
+      <w:r>
+        <w:rPr>
+          <w:rFonts w:ascii="Arial" w:eastAsiaTheme="minorEastAsia" w:hAnsi="Arial" w:cs="Arial"/>
+          <w:color w:val="000000" w:themeColor="text1"/>
+        </w:rPr>
+        <w:t xml:space="preserve"> </w:t>
       </w:r>
     </w:p>
     <w:p>
@@ -5421,7 +5426,7 @@
 </file>
 
 <file path=customXml/itemProps1.xml><?xml version="1.0" encoding="utf-8"?>
-<ds:datastoreItem xmlns:ds="http://schemas.openxmlformats.org/officeDocument/2006/customXml" ds:itemID="{0545A3D7-3C73-4B46-85E9-404BBBBE6645}">
+<ds:datastoreItem xmlns:ds="http://schemas.openxmlformats.org/officeDocument/2006/customXml" ds:itemID="{9D53923A-83CD-42C7-A56E-784D73D90AA9}">
   <ds:schemaRefs>
     <ds:schemaRef ds:uri="http://schemas.openxmlformats.org/officeDocument/2006/bibliography"/>
   </ds:schemaRefs>

</xml_diff>

<commit_message>
Conclusión lista, documentación terminada
</commit_message>
<xml_diff>
--- a/Documentacion/Documentación-DW.docx
+++ b/Documentacion/Documentación-DW.docx
@@ -1750,6 +1750,8 @@
           <w:color w:val="auto"/>
         </w:rPr>
       </w:pPr>
+      <w:bookmarkStart w:id="1" w:name="_GoBack"/>
+      <w:bookmarkEnd w:id="1"/>
     </w:p>
     <w:p/>
     <w:p/>
@@ -1771,7 +1773,7 @@
           <w:color w:val="auto"/>
         </w:rPr>
       </w:pPr>
-      <w:bookmarkStart w:id="1" w:name="_Toc506372860"/>
+      <w:bookmarkStart w:id="2" w:name="_Toc506372860"/>
       <w:r>
         <w:rPr>
           <w:rFonts w:ascii="Arial" w:hAnsi="Arial" w:cs="Arial"/>
@@ -1789,7 +1791,7 @@
         </w:rPr>
         <w:t>s</w:t>
       </w:r>
-      <w:bookmarkEnd w:id="1"/>
+      <w:bookmarkEnd w:id="2"/>
     </w:p>
     <w:p>
       <w:pPr>
@@ -2038,7 +2040,7 @@
           <w:shd w:val="clear" w:color="auto" w:fill="FFFFFF"/>
         </w:rPr>
       </w:pPr>
-      <w:bookmarkStart w:id="2" w:name="_Toc506372861"/>
+      <w:bookmarkStart w:id="3" w:name="_Toc506372861"/>
     </w:p>
     <w:p>
       <w:pPr>
@@ -2087,7 +2089,7 @@
         <w:lastRenderedPageBreak/>
         <w:t>Análisis de requerimientos</w:t>
       </w:r>
-      <w:bookmarkEnd w:id="2"/>
+      <w:bookmarkEnd w:id="3"/>
     </w:p>
     <w:p>
       <w:pPr>
@@ -2773,7 +2775,7 @@
           <w:color w:val="auto"/>
         </w:rPr>
       </w:pPr>
-      <w:bookmarkStart w:id="3" w:name="_Toc506372862"/>
+      <w:bookmarkStart w:id="4" w:name="_Toc506372862"/>
       <w:r>
         <w:rPr>
           <w:rFonts w:ascii="Arial" w:hAnsi="Arial" w:cs="Arial"/>
@@ -2782,7 +2784,7 @@
         </w:rPr>
         <w:t>Metodología de trabajo</w:t>
       </w:r>
-      <w:bookmarkEnd w:id="3"/>
+      <w:bookmarkEnd w:id="4"/>
     </w:p>
     <w:p>
       <w:pPr>
@@ -3113,7 +3115,7 @@
           <w:color w:val="auto"/>
         </w:rPr>
       </w:pPr>
-      <w:bookmarkStart w:id="4" w:name="_Toc506372863"/>
+      <w:bookmarkStart w:id="5" w:name="_Toc506372863"/>
       <w:r>
         <w:rPr>
           <w:rFonts w:ascii="Arial" w:eastAsiaTheme="minorEastAsia" w:hAnsi="Arial" w:cs="Arial"/>
@@ -3123,7 +3125,7 @@
         <w:lastRenderedPageBreak/>
         <w:t>Dificultades</w:t>
       </w:r>
-      <w:bookmarkEnd w:id="4"/>
+      <w:bookmarkEnd w:id="5"/>
     </w:p>
     <w:p>
       <w:pPr>
@@ -3234,8 +3236,6 @@
           <w:color w:val="000000" w:themeColor="text1"/>
         </w:rPr>
       </w:pPr>
-      <w:bookmarkStart w:id="5" w:name="_GoBack"/>
-      <w:bookmarkEnd w:id="5"/>
     </w:p>
     <w:p>
       <w:pPr>
@@ -3641,7 +3641,7 @@
             <w:noProof/>
             <w:lang w:val="es-ES"/>
           </w:rPr>
-          <w:t>8</w:t>
+          <w:t>4</w:t>
         </w:r>
         <w:r>
           <w:fldChar w:fldCharType="end"/>
@@ -5426,7 +5426,7 @@
 </file>
 
 <file path=customXml/itemProps1.xml><?xml version="1.0" encoding="utf-8"?>
-<ds:datastoreItem xmlns:ds="http://schemas.openxmlformats.org/officeDocument/2006/customXml" ds:itemID="{9D53923A-83CD-42C7-A56E-784D73D90AA9}">
+<ds:datastoreItem xmlns:ds="http://schemas.openxmlformats.org/officeDocument/2006/customXml" ds:itemID="{043101BB-CD11-4535-917B-641FE1B21584}">
   <ds:schemaRefs>
     <ds:schemaRef ds:uri="http://schemas.openxmlformats.org/officeDocument/2006/bibliography"/>
   </ds:schemaRefs>

</xml_diff>